<commit_message>
Consolidación resultados RLO en celda de carga
</commit_message>
<xml_diff>
--- a/Proyecto final - Offline Reinforcement Learning/Reporte.docx
+++ b/Proyecto final - Offline Reinforcement Learning/Reporte.docx
@@ -129,51 +129,52 @@
         </w:rPr>
         <w:t xml:space="preserve">Deep </w:t>
       </w:r>
+      <w:proofErr w:type="spellStart"/>
       <w:r>
         <w:rPr>
           <w:sz w:val="28"/>
           <w:szCs w:val="28"/>
           <w:lang w:val="es-CL"/>
         </w:rPr>
-        <w:t>Reinforcement Learning Offline</w:t>
-      </w:r>
-    </w:p>
-    <w:p>
-      <w:pPr>
-        <w:jc w:val="center"/>
-        <w:rPr>
-          <w:b/>
-          <w:bCs/>
-          <w:lang w:val="es-CL"/>
-        </w:rPr>
-      </w:pPr>
-    </w:p>
-    <w:p>
-      <w:pPr>
+        <w:t>Reinforcement</w:t>
+      </w:r>
+      <w:proofErr w:type="spellEnd"/>
+      <w:r>
         <w:rPr>
           <w:sz w:val="28"/>
           <w:szCs w:val="28"/>
           <w:lang w:val="es-CL"/>
         </w:rPr>
-      </w:pPr>
-      <w:r>
-        <w:rPr>
-          <w:b/>
-          <w:bCs/>
+        <w:t xml:space="preserve"> </w:t>
+      </w:r>
+      <w:proofErr w:type="spellStart"/>
+      <w:r>
+        <w:rPr>
           <w:sz w:val="28"/>
           <w:szCs w:val="28"/>
           <w:lang w:val="es-CL"/>
         </w:rPr>
-        <w:t>Nombre</w:t>
-      </w:r>
+        <w:t>Learning</w:t>
+      </w:r>
+      <w:proofErr w:type="spellEnd"/>
       <w:r>
         <w:rPr>
           <w:sz w:val="28"/>
           <w:szCs w:val="28"/>
           <w:lang w:val="es-CL"/>
         </w:rPr>
-        <w:t>: José Luis Cádiz.</w:t>
-      </w:r>
+        <w:t xml:space="preserve"> Offline</w:t>
+      </w:r>
+    </w:p>
+    <w:p>
+      <w:pPr>
+        <w:jc w:val="center"/>
+        <w:rPr>
+          <w:b/>
+          <w:bCs/>
+          <w:lang w:val="es-CL"/>
+        </w:rPr>
+      </w:pPr>
     </w:p>
     <w:p>
       <w:pPr>
@@ -191,7 +192,7 @@
           <w:szCs w:val="28"/>
           <w:lang w:val="es-CL"/>
         </w:rPr>
-        <w:t>Curso</w:t>
+        <w:t>Nombre</w:t>
       </w:r>
       <w:r>
         <w:rPr>
@@ -199,7 +200,7 @@
           <w:szCs w:val="28"/>
           <w:lang w:val="es-CL"/>
         </w:rPr>
-        <w:t>: Seminario de robótica y sistemas autónomos - EL7021 otoño 2023.</w:t>
+        <w:t>: José Luis Cádiz.</w:t>
       </w:r>
     </w:p>
     <w:p>
@@ -218,7 +219,7 @@
           <w:szCs w:val="28"/>
           <w:lang w:val="es-CL"/>
         </w:rPr>
-        <w:t>Profesor</w:t>
+        <w:t>Curso</w:t>
       </w:r>
       <w:r>
         <w:rPr>
@@ -226,6 +227,33 @@
           <w:szCs w:val="28"/>
           <w:lang w:val="es-CL"/>
         </w:rPr>
+        <w:t>: Seminario de robótica y sistemas autónomos - EL7021 otoño 2023.</w:t>
+      </w:r>
+    </w:p>
+    <w:p>
+      <w:pPr>
+        <w:rPr>
+          <w:sz w:val="28"/>
+          <w:szCs w:val="28"/>
+          <w:lang w:val="es-CL"/>
+        </w:rPr>
+      </w:pPr>
+      <w:r>
+        <w:rPr>
+          <w:b/>
+          <w:bCs/>
+          <w:sz w:val="28"/>
+          <w:szCs w:val="28"/>
+          <w:lang w:val="es-CL"/>
+        </w:rPr>
+        <w:t>Profesor</w:t>
+      </w:r>
+      <w:r>
+        <w:rPr>
+          <w:sz w:val="28"/>
+          <w:szCs w:val="28"/>
+          <w:lang w:val="es-CL"/>
+        </w:rPr>
         <w:t>: Javier Ruiz del Solar.</w:t>
       </w:r>
     </w:p>
@@ -270,7 +298,35 @@
         <w:rPr>
           <w:lang w:val="es-CL"/>
         </w:rPr>
-        <w:t xml:space="preserve">royecto en cuestión se hizo uso de la librería de Offline Reinforcement Learning </w:t>
+        <w:t xml:space="preserve">royecto en cuestión se hizo uso de la librería de Offline </w:t>
+      </w:r>
+      <w:proofErr w:type="spellStart"/>
+      <w:r>
+        <w:rPr>
+          <w:lang w:val="es-CL"/>
+        </w:rPr>
+        <w:t>Reinforcement</w:t>
+      </w:r>
+      <w:proofErr w:type="spellEnd"/>
+      <w:r>
+        <w:rPr>
+          <w:lang w:val="es-CL"/>
+        </w:rPr>
+        <w:t xml:space="preserve"> </w:t>
+      </w:r>
+      <w:proofErr w:type="spellStart"/>
+      <w:r>
+        <w:rPr>
+          <w:lang w:val="es-CL"/>
+        </w:rPr>
+        <w:t>Learning</w:t>
+      </w:r>
+      <w:proofErr w:type="spellEnd"/>
+      <w:r>
+        <w:rPr>
+          <w:lang w:val="es-CL"/>
+        </w:rPr>
+        <w:t xml:space="preserve"> </w:t>
       </w:r>
       <w:hyperlink r:id="rId9" w:history="1">
         <w:r>
@@ -307,19 +363,57 @@
         <w:rPr>
           <w:lang w:val="es-CL"/>
         </w:rPr>
-        <w:t xml:space="preserve">con el objetivo de centrar los esfuerzos en el modelamiento de los procesos que se buscan optimizar. </w:t>
-      </w:r>
-      <w:r>
-        <w:rPr>
-          <w:lang w:val="es-CL"/>
-        </w:rPr>
-        <w:t xml:space="preserve">A continuación, se muestran los resultados del modelamiento para los </w:t>
-      </w:r>
-      <w:r>
-        <w:rPr>
-          <w:lang w:val="es-CL"/>
-        </w:rPr>
-        <w:t>fenómenos</w:t>
+        <w:t>con el objetivo de centrar los esfuerzos en el modelamiento de</w:t>
+      </w:r>
+      <w:r>
+        <w:rPr>
+          <w:lang w:val="es-CL"/>
+        </w:rPr>
+        <w:t>l</w:t>
+      </w:r>
+      <w:r>
+        <w:rPr>
+          <w:lang w:val="es-CL"/>
+        </w:rPr>
+        <w:t xml:space="preserve"> proceso que se busca optimizar. </w:t>
+      </w:r>
+      <w:r>
+        <w:rPr>
+          <w:lang w:val="es-CL"/>
+        </w:rPr>
+        <w:t xml:space="preserve">A continuación, se muestran los resultados del modelamiento </w:t>
+      </w:r>
+      <w:r>
+        <w:rPr>
+          <w:b/>
+          <w:bCs/>
+          <w:lang w:val="es-CL"/>
+        </w:rPr>
+        <w:t>“Estabilización de TPH mediante recomendación de su nivel de carga”</w:t>
+      </w:r>
+      <w:r>
+        <w:rPr>
+          <w:lang w:val="es-CL"/>
+        </w:rPr>
+        <w:t xml:space="preserve">. </w:t>
+      </w:r>
+      <w:r>
+        <w:rPr>
+          <w:lang w:val="es-CL"/>
+        </w:rPr>
+        <w:t xml:space="preserve">El algoritmo utilizado para aprender </w:t>
+      </w:r>
+      <w:r>
+        <w:rPr>
+          <w:lang w:val="es-CL"/>
+        </w:rPr>
+        <w:t xml:space="preserve">las </w:t>
+      </w:r>
+      <w:r>
+        <w:rPr>
+          <w:lang w:val="es-CL"/>
+        </w:rPr>
+        <w:t>políticas optimas</w:t>
       </w:r>
       <w:r>
         <w:rPr>
@@ -329,65 +423,12 @@
       </w:r>
       <w:r>
         <w:rPr>
-          <w:b/>
-          <w:bCs/>
-          <w:lang w:val="es-CL"/>
-        </w:rPr>
-        <w:t>“Estabilización de TPH mediante recomendación de su nivel de carga”</w:t>
-      </w:r>
-      <w:r>
-        <w:rPr>
-          <w:b/>
-          <w:bCs/>
-          <w:lang w:val="es-CL"/>
-        </w:rPr>
-        <w:t xml:space="preserve"> </w:t>
-      </w:r>
-      <w:r>
-        <w:rPr>
-          <w:lang w:val="es-CL"/>
-        </w:rPr>
-        <w:t>y</w:t>
-      </w:r>
-      <w:r>
-        <w:rPr>
-          <w:b/>
-          <w:bCs/>
-          <w:lang w:val="es-CL"/>
-        </w:rPr>
-        <w:t xml:space="preserve"> </w:t>
-      </w:r>
-      <w:r>
-        <w:rPr>
-          <w:b/>
-          <w:bCs/>
-          <w:lang w:val="es-CL"/>
-        </w:rPr>
-        <w:t>“Reducción de cuellos de botella por alto nivel de arcilla mediante recomendación de rpm y porcentaje de sólidos”</w:t>
-      </w:r>
-      <w:r>
-        <w:rPr>
-          <w:b/>
-          <w:bCs/>
-          <w:lang w:val="es-CL"/>
-        </w:rPr>
-        <w:t>.</w:t>
-      </w:r>
-      <w:r>
-        <w:rPr>
-          <w:b/>
-          <w:bCs/>
-          <w:lang w:val="es-CL"/>
-        </w:rPr>
-        <w:t xml:space="preserve"> </w:t>
-      </w:r>
-      <w:r>
-        <w:rPr>
-          <w:lang w:val="es-CL"/>
-        </w:rPr>
-        <w:t xml:space="preserve">El algoritmo utilizado para aprender políticas optimas en ambos fenómenos fue </w:t>
+          <w:lang w:val="es-CL"/>
+        </w:rPr>
+        <w:t xml:space="preserve">fue </w:t>
       </w:r>
       <w:hyperlink r:id="rId10" w:history="1">
+        <w:proofErr w:type="spellStart"/>
         <w:r>
           <w:rPr>
             <w:rStyle w:val="Hyperlink"/>
@@ -395,8 +436,49 @@
             <w:bCs/>
             <w:lang w:val="es-CL"/>
           </w:rPr>
-          <w:t>Advantage Weighted Actor-Critic</w:t>
+          <w:t>Advantage</w:t>
         </w:r>
+        <w:proofErr w:type="spellEnd"/>
+        <w:r>
+          <w:rPr>
+            <w:rStyle w:val="Hyperlink"/>
+            <w:b/>
+            <w:bCs/>
+            <w:lang w:val="es-CL"/>
+          </w:rPr>
+          <w:t xml:space="preserve"> </w:t>
+        </w:r>
+        <w:proofErr w:type="spellStart"/>
+        <w:r>
+          <w:rPr>
+            <w:rStyle w:val="Hyperlink"/>
+            <w:b/>
+            <w:bCs/>
+            <w:lang w:val="es-CL"/>
+          </w:rPr>
+          <w:t>Weighted</w:t>
+        </w:r>
+        <w:proofErr w:type="spellEnd"/>
+        <w:r>
+          <w:rPr>
+            <w:rStyle w:val="Hyperlink"/>
+            <w:b/>
+            <w:bCs/>
+            <w:lang w:val="es-CL"/>
+          </w:rPr>
+          <w:t xml:space="preserve"> Actor-</w:t>
+        </w:r>
+        <w:proofErr w:type="spellStart"/>
+        <w:r>
+          <w:rPr>
+            <w:rStyle w:val="Hyperlink"/>
+            <w:b/>
+            <w:bCs/>
+            <w:lang w:val="es-CL"/>
+          </w:rPr>
+          <w:t>Critic</w:t>
+        </w:r>
+        <w:proofErr w:type="spellEnd"/>
       </w:hyperlink>
       <w:r>
         <w:rPr>
@@ -698,6 +780,7 @@
           <w:bCs/>
           <w:lang w:val="es-CL"/>
         </w:rPr>
+        <w:lastRenderedPageBreak/>
         <w:t>Resultados</w:t>
       </w:r>
       <w:r>
@@ -1090,7 +1173,21 @@
         <w:rPr>
           <w:lang w:val="es-CL"/>
         </w:rPr>
-        <w:t xml:space="preserve"> Estado de perdida, la recomendación sugiere bajar el limite de carga, se observa que TPH cae al no seguir recomendación.</w:t>
+        <w:t xml:space="preserve"> Estado de perdida, la recomendación sugiere bajar el </w:t>
+      </w:r>
+      <w:proofErr w:type="spellStart"/>
+      <w:r>
+        <w:rPr>
+          <w:lang w:val="es-CL"/>
+        </w:rPr>
+        <w:t>limite</w:t>
+      </w:r>
+      <w:proofErr w:type="spellEnd"/>
+      <w:r>
+        <w:rPr>
+          <w:lang w:val="es-CL"/>
+        </w:rPr>
+        <w:t xml:space="preserve"> de carga, se observa que TPH cae al no seguir recomendación.</w:t>
       </w:r>
     </w:p>
     <w:p>
@@ -1189,6 +1286,7 @@
           <w:noProof/>
           <w:lang w:val="es-CL"/>
         </w:rPr>
+        <w:lastRenderedPageBreak/>
         <w:drawing>
           <wp:anchor distT="0" distB="0" distL="114300" distR="114300" simplePos="0" relativeHeight="251671552" behindDoc="0" locked="0" layoutInCell="1" allowOverlap="1" wp14:anchorId="357270FC" wp14:editId="521D3612">
             <wp:simplePos x="0" y="0"/>
@@ -1396,124 +1494,103 @@
     </w:p>
     <w:p>
       <w:pPr>
-        <w:pStyle w:val="Default"/>
-        <w:ind w:left="360"/>
-        <w:rPr>
-          <w:lang w:val="es-CL"/>
-        </w:rPr>
-      </w:pPr>
-    </w:p>
-    <w:p>
-      <w:pPr>
-        <w:pStyle w:val="Default"/>
-        <w:numPr>
-          <w:ilvl w:val="0"/>
-          <w:numId w:val="5"/>
-        </w:numPr>
-        <w:rPr>
-          <w:lang w:val="es-CL"/>
-        </w:rPr>
-      </w:pPr>
-      <w:r>
-        <w:rPr>
-          <w:b/>
-          <w:bCs/>
-          <w:lang w:val="es-CL"/>
-        </w:rPr>
-        <w:t>Reducción de cuellos de botella por alto nivel de arcilla mediante recomendación de rpm y porcentaje de sólidos</w:t>
-      </w:r>
-      <w:r>
-        <w:rPr>
-          <w:lang w:val="es-CL"/>
-        </w:rPr>
-        <w:t xml:space="preserve">: </w:t>
-      </w:r>
-    </w:p>
-    <w:p>
-      <w:pPr>
-        <w:pStyle w:val="Default"/>
-        <w:rPr>
-          <w:sz w:val="23"/>
-          <w:szCs w:val="23"/>
-          <w:lang w:val="es-CL"/>
-        </w:rPr>
-      </w:pPr>
-    </w:p>
-    <w:p>
-      <w:pPr>
-        <w:rPr>
-          <w:sz w:val="24"/>
-          <w:szCs w:val="24"/>
-          <w:lang w:val="es-CL"/>
-        </w:rPr>
-      </w:pPr>
-    </w:p>
-    <w:p>
-      <w:pPr>
-        <w:rPr>
-          <w:sz w:val="24"/>
-          <w:szCs w:val="24"/>
-          <w:lang w:val="es-CL"/>
-        </w:rPr>
-      </w:pPr>
-    </w:p>
-    <w:p>
-      <w:pPr>
-        <w:rPr>
-          <w:sz w:val="24"/>
-          <w:szCs w:val="24"/>
-          <w:lang w:val="es-CL"/>
-        </w:rPr>
-      </w:pPr>
-    </w:p>
-    <w:p>
-      <w:pPr>
-        <w:rPr>
-          <w:sz w:val="24"/>
-          <w:szCs w:val="24"/>
-          <w:lang w:val="es-CL"/>
-        </w:rPr>
-      </w:pPr>
-    </w:p>
-    <w:p>
-      <w:pPr>
-        <w:rPr>
-          <w:sz w:val="24"/>
-          <w:szCs w:val="24"/>
-          <w:lang w:val="es-CL"/>
-        </w:rPr>
-      </w:pPr>
-    </w:p>
-    <w:p>
-      <w:pPr>
-        <w:rPr>
-          <w:sz w:val="24"/>
-          <w:szCs w:val="24"/>
-          <w:lang w:val="es-CL"/>
-        </w:rPr>
-      </w:pPr>
-    </w:p>
-    <w:p>
-      <w:pPr>
-        <w:rPr>
-          <w:sz w:val="24"/>
-          <w:szCs w:val="24"/>
-          <w:lang w:val="es-CL"/>
-        </w:rPr>
-      </w:pPr>
-    </w:p>
-    <w:p>
-      <w:pPr>
-        <w:rPr>
-          <w:sz w:val="24"/>
-          <w:szCs w:val="24"/>
-          <w:lang w:val="es-CL"/>
-        </w:rPr>
-      </w:pPr>
-    </w:p>
-    <w:p>
-      <w:pPr>
-        <w:rPr>
+        <w:rPr>
+          <w:sz w:val="24"/>
+          <w:szCs w:val="24"/>
+          <w:lang w:val="es-CL"/>
+        </w:rPr>
+      </w:pPr>
+    </w:p>
+    <w:p>
+      <w:pPr>
+        <w:rPr>
+          <w:sz w:val="24"/>
+          <w:szCs w:val="24"/>
+          <w:lang w:val="es-CL"/>
+        </w:rPr>
+      </w:pPr>
+    </w:p>
+    <w:p>
+      <w:pPr>
+        <w:rPr>
+          <w:sz w:val="24"/>
+          <w:szCs w:val="24"/>
+          <w:lang w:val="es-CL"/>
+        </w:rPr>
+      </w:pPr>
+    </w:p>
+    <w:p>
+      <w:pPr>
+        <w:rPr>
+          <w:sz w:val="24"/>
+          <w:szCs w:val="24"/>
+          <w:lang w:val="es-CL"/>
+        </w:rPr>
+      </w:pPr>
+    </w:p>
+    <w:p>
+      <w:pPr>
+        <w:rPr>
+          <w:sz w:val="24"/>
+          <w:szCs w:val="24"/>
+          <w:lang w:val="es-CL"/>
+        </w:rPr>
+      </w:pPr>
+    </w:p>
+    <w:p>
+      <w:pPr>
+        <w:rPr>
+          <w:sz w:val="24"/>
+          <w:szCs w:val="24"/>
+          <w:lang w:val="es-CL"/>
+        </w:rPr>
+      </w:pPr>
+    </w:p>
+    <w:p>
+      <w:pPr>
+        <w:rPr>
+          <w:sz w:val="24"/>
+          <w:szCs w:val="24"/>
+          <w:lang w:val="es-CL"/>
+        </w:rPr>
+      </w:pPr>
+    </w:p>
+    <w:p>
+      <w:pPr>
+        <w:rPr>
+          <w:sz w:val="24"/>
+          <w:szCs w:val="24"/>
+          <w:lang w:val="es-CL"/>
+        </w:rPr>
+      </w:pPr>
+    </w:p>
+    <w:p>
+      <w:pPr>
+        <w:rPr>
+          <w:b/>
+          <w:bCs/>
+          <w:sz w:val="24"/>
+          <w:szCs w:val="24"/>
+          <w:lang w:val="es-CL"/>
+        </w:rPr>
+      </w:pPr>
+    </w:p>
+    <w:p>
+      <w:pPr>
+        <w:rPr>
+          <w:b/>
+          <w:bCs/>
+          <w:sz w:val="24"/>
+          <w:szCs w:val="24"/>
+          <w:lang w:val="es-CL"/>
+        </w:rPr>
+      </w:pPr>
+    </w:p>
+    <w:p>
+      <w:pPr>
+        <w:rPr>
+          <w:b/>
+          <w:bCs/>
           <w:sz w:val="24"/>
           <w:szCs w:val="24"/>
           <w:lang w:val="es-CL"/>
@@ -1537,6 +1614,7 @@
           <w:szCs w:val="24"/>
           <w:lang w:val="es-CL"/>
         </w:rPr>
+        <w:lastRenderedPageBreak/>
         <w:drawing>
           <wp:anchor distT="0" distB="0" distL="114300" distR="114300" simplePos="0" relativeHeight="251660288" behindDoc="0" locked="0" layoutInCell="1" allowOverlap="1" wp14:anchorId="415D0646" wp14:editId="5D36E684">
             <wp:simplePos x="0" y="0"/>
@@ -1636,7 +1714,43 @@
           <w:szCs w:val="24"/>
           <w:lang w:val="es-CL"/>
         </w:rPr>
-        <w:t xml:space="preserve">Si bien el enfoque Offline del Reinforcement Learning permite aprender políticas optimas a partir de data histórica sin necesidad de experimentar con la planta, de igual manera surge la necesidad de poder testear las políticas aprendidas y para esto es necesario tener al menos un modelo de la planta que permita simular </w:t>
+        <w:t xml:space="preserve">Si bien el enfoque Offline del </w:t>
+      </w:r>
+      <w:proofErr w:type="spellStart"/>
+      <w:r>
+        <w:rPr>
+          <w:sz w:val="24"/>
+          <w:szCs w:val="24"/>
+          <w:lang w:val="es-CL"/>
+        </w:rPr>
+        <w:t>Reinforcement</w:t>
+      </w:r>
+      <w:proofErr w:type="spellEnd"/>
+      <w:r>
+        <w:rPr>
+          <w:sz w:val="24"/>
+          <w:szCs w:val="24"/>
+          <w:lang w:val="es-CL"/>
+        </w:rPr>
+        <w:t xml:space="preserve"> </w:t>
+      </w:r>
+      <w:proofErr w:type="spellStart"/>
+      <w:r>
+        <w:rPr>
+          <w:sz w:val="24"/>
+          <w:szCs w:val="24"/>
+          <w:lang w:val="es-CL"/>
+        </w:rPr>
+        <w:t>Learning</w:t>
+      </w:r>
+      <w:proofErr w:type="spellEnd"/>
+      <w:r>
+        <w:rPr>
+          <w:sz w:val="24"/>
+          <w:szCs w:val="24"/>
+          <w:lang w:val="es-CL"/>
+        </w:rPr>
+        <w:t xml:space="preserve"> permite aprender políticas optimas a partir de data histórica sin necesidad de experimentar con la planta, de igual manera surge la necesidad de poder testear las políticas aprendidas y para esto es necesario tener al menos un modelo de la planta que permita simular </w:t>
       </w:r>
       <w:r>
         <w:rPr>
@@ -1725,24 +1839,88 @@
           <w:szCs w:val="24"/>
           <w:lang w:val="es-CL"/>
         </w:rPr>
-        <w:t xml:space="preserve"> un modelo de la planta, lo podríamos utilizar como ambiente y aprender políticas optimas a partir de métodos convencionales de Reinforcement Learning.</w:t>
-      </w:r>
-    </w:p>
-    <w:p>
-      <w:pPr>
-        <w:rPr>
-          <w:sz w:val="24"/>
-          <w:szCs w:val="24"/>
-          <w:lang w:val="es-CL"/>
-        </w:rPr>
-      </w:pPr>
-      <w:r>
-        <w:rPr>
-          <w:sz w:val="24"/>
-          <w:szCs w:val="24"/>
-          <w:lang w:val="es-CL"/>
-        </w:rPr>
-        <w:t>Reinforcement Learning Offline es método muy interesante para aprender políticas optimas solamente a partir de data histórica, sin embargo, es necesario diseñar metodologías para poder testear de manera robusta las políticas aprendidas a partir del mismo tipo de estructura de información con la cual se entrena el algoritmo.</w:t>
+        <w:t xml:space="preserve"> un modelo de la planta, lo podríamos utilizar como ambiente y aprender políticas optimas a partir de métodos convencionales de </w:t>
+      </w:r>
+      <w:proofErr w:type="spellStart"/>
+      <w:r>
+        <w:rPr>
+          <w:sz w:val="24"/>
+          <w:szCs w:val="24"/>
+          <w:lang w:val="es-CL"/>
+        </w:rPr>
+        <w:t>Reinforcement</w:t>
+      </w:r>
+      <w:proofErr w:type="spellEnd"/>
+      <w:r>
+        <w:rPr>
+          <w:sz w:val="24"/>
+          <w:szCs w:val="24"/>
+          <w:lang w:val="es-CL"/>
+        </w:rPr>
+        <w:t xml:space="preserve"> </w:t>
+      </w:r>
+      <w:proofErr w:type="spellStart"/>
+      <w:r>
+        <w:rPr>
+          <w:sz w:val="24"/>
+          <w:szCs w:val="24"/>
+          <w:lang w:val="es-CL"/>
+        </w:rPr>
+        <w:t>Learning</w:t>
+      </w:r>
+      <w:proofErr w:type="spellEnd"/>
+      <w:r>
+        <w:rPr>
+          <w:sz w:val="24"/>
+          <w:szCs w:val="24"/>
+          <w:lang w:val="es-CL"/>
+        </w:rPr>
+        <w:t>.</w:t>
+      </w:r>
+    </w:p>
+    <w:p>
+      <w:pPr>
+        <w:rPr>
+          <w:sz w:val="24"/>
+          <w:szCs w:val="24"/>
+          <w:lang w:val="es-CL"/>
+        </w:rPr>
+      </w:pPr>
+      <w:proofErr w:type="spellStart"/>
+      <w:r>
+        <w:rPr>
+          <w:sz w:val="24"/>
+          <w:szCs w:val="24"/>
+          <w:lang w:val="es-CL"/>
+        </w:rPr>
+        <w:t>Reinforcement</w:t>
+      </w:r>
+      <w:proofErr w:type="spellEnd"/>
+      <w:r>
+        <w:rPr>
+          <w:sz w:val="24"/>
+          <w:szCs w:val="24"/>
+          <w:lang w:val="es-CL"/>
+        </w:rPr>
+        <w:t xml:space="preserve"> </w:t>
+      </w:r>
+      <w:proofErr w:type="spellStart"/>
+      <w:r>
+        <w:rPr>
+          <w:sz w:val="24"/>
+          <w:szCs w:val="24"/>
+          <w:lang w:val="es-CL"/>
+        </w:rPr>
+        <w:t>Learning</w:t>
+      </w:r>
+      <w:proofErr w:type="spellEnd"/>
+      <w:r>
+        <w:rPr>
+          <w:sz w:val="24"/>
+          <w:szCs w:val="24"/>
+          <w:lang w:val="es-CL"/>
+        </w:rPr>
+        <w:t xml:space="preserve"> Offline es método muy interesante para aprender políticas optimas solamente a partir de data histórica, sin embargo, es necesario diseñar metodologías para poder testear de manera robusta las políticas aprendidas a partir del mismo tipo de estructura de información con la cual se entrena el algoritmo.</w:t>
       </w:r>
     </w:p>
     <w:p>

</xml_diff>